<commit_message>
added readme, project document, presentation video
</commit_message>
<xml_diff>
--- a/outputs/documentation/V Mobile Business Requirements Document.docx
+++ b/outputs/documentation/V Mobile Business Requirements Document.docx
@@ -1175,7 +1175,7 @@
     </w:p>
     <w:sdt>
       <w:sdtPr>
-        <w:id w:val="856852410"/>
+        <w:id w:val="-497294323"/>
         <w:docPartObj>
           <w:docPartGallery w:val="Table of Contents"/>
           <w:docPartUnique w:val="1"/>
@@ -8200,12 +8200,6 @@
               <w:rPr>
                 <w:rtl w:val="0"/>
               </w:rPr>
-              <w:t xml:space="preserve">X</w:t>
-            </w:r>
-            <w:r>
-              <w:rPr>
-                <w:rtl w:val="0"/>
-              </w:rPr>
             </w:r>
           </w:p>
         </w:tc>
@@ -8392,6 +8386,12 @@
               <w:rPr>
                 <w:rtl w:val="0"/>
               </w:rPr>
+              <w:t xml:space="preserve">X</w:t>
+            </w:r>
+            <w:r>
+              <w:rPr>
+                <w:rtl w:val="0"/>
+              </w:rPr>
             </w:r>
           </w:p>
         </w:tc>
@@ -8880,6 +8880,12 @@
                 <w:vertAlign w:val="baseline"/>
               </w:rPr>
             </w:pPr>
+            <w:r>
+              <w:rPr>
+                <w:rtl w:val="0"/>
+              </w:rPr>
+              <w:t xml:space="preserve">X</w:t>
+            </w:r>
             <w:r>
               <w:rPr>
                 <w:rtl w:val="0"/>

</xml_diff>